<commit_message>
fixed spelling and created pdf
</commit_message>
<xml_diff>
--- a/CUSTOM description.docx
+++ b/CUSTOM description.docx
@@ -27,13 +27,7 @@
         <w:rPr>
           <w:lang w:val="en-US"/>
         </w:rPr>
-        <w:t>A fighting game where the player has the ability to enter a separate mirror dimension</w:t>
-      </w:r>
-      <w:r>
-        <w:rPr>
-          <w:lang w:val="en-US"/>
-        </w:rPr>
-        <w:t>.</w:t>
+        <w:t>A fighting game where the player has the ability to enter a separate mirror dimension.</w:t>
       </w:r>
     </w:p>
     <w:p>
@@ -49,19 +43,7 @@
         <w:rPr>
           <w:lang w:val="en-US"/>
         </w:rPr>
-        <w:t>The dimension is called the Exsilium and the one who can enter it are called outcasts (exsul). In the Exsilium you can see and touch</w:t>
-      </w:r>
-      <w:r>
-        <w:rPr>
-          <w:lang w:val="en-US"/>
-        </w:rPr>
-        <w:t xml:space="preserve"> (and even affect)</w:t>
-      </w:r>
-      <w:r>
-        <w:rPr>
-          <w:lang w:val="en-US"/>
-        </w:rPr>
-        <w:t xml:space="preserve"> the real world. Time moves slower in the Exsilium relative to the real world</w:t>
+        <w:t>The dimension is called the Exsilium and the one who can enter it are called outcasts (exsul). In the Exsilium you can see and touch (and even affect) the real world. Time moves slower in the Exsilium relative to the real world</w:t>
       </w:r>
       <w:r>
         <w:rPr>
@@ -111,7 +93,21 @@
         <w:rPr>
           <w:lang w:val="en-US"/>
         </w:rPr>
-        <w:t>Most of the enemies encountered by the player do not posses the power to enter use the Exsilium to their advantage. But there will be bosses, who will be just as capable (or even stronger) than the player.</w:t>
+        <w:t xml:space="preserve">Most of the enemies encountered by the player do not </w:t>
+      </w:r>
+      <w:r>
+        <w:rPr>
+          <w:lang w:val="en-US"/>
+        </w:rPr>
+        <w:t>possess</w:t>
+      </w:r>
+      <w:bookmarkStart w:id="0" w:name="_GoBack"/>
+      <w:bookmarkEnd w:id="0"/>
+      <w:r>
+        <w:rPr>
+          <w:lang w:val="en-US"/>
+        </w:rPr>
+        <w:t xml:space="preserve"> the power to enter use the Exsilium to their advantage. But there will be bosses, who will be just as capable (or even stronger) than the player.</w:t>
       </w:r>
       <w:r>
         <w:rPr>
@@ -203,8 +199,6 @@
         </w:rPr>
         <w:t>Since there are no other skills we have, we’ll try to do our best in other fields.</w:t>
       </w:r>
-      <w:bookmarkStart w:id="0" w:name="_GoBack"/>
-      <w:bookmarkEnd w:id="0"/>
     </w:p>
     <w:sectPr>
       <w:pgSz w:w="12240" w:h="15840"/>
@@ -460,6 +454,7 @@
     <w:lsdException w:name="HTML Sample" w:semiHidden="1" w:unhideWhenUsed="1"/>
     <w:lsdException w:name="HTML Typewriter" w:semiHidden="1" w:unhideWhenUsed="1"/>
     <w:lsdException w:name="HTML Variable" w:semiHidden="1" w:unhideWhenUsed="1"/>
+    <w:lsdException w:name="Normal Table" w:semiHidden="1" w:unhideWhenUsed="1"/>
     <w:lsdException w:name="annotation subject" w:semiHidden="1" w:unhideWhenUsed="1"/>
     <w:lsdException w:name="No List" w:semiHidden="1" w:unhideWhenUsed="1"/>
     <w:lsdException w:name="Outline List 1" w:semiHidden="1" w:unhideWhenUsed="1"/>
@@ -505,9 +500,11 @@
     <w:lsdException w:name="Table Subtle 1" w:semiHidden="1" w:unhideWhenUsed="1"/>
     <w:lsdException w:name="Table Subtle 2" w:semiHidden="1" w:unhideWhenUsed="1"/>
     <w:lsdException w:name="Table Web 1" w:semiHidden="1" w:unhideWhenUsed="1"/>
+    <w:lsdException w:name="Table Web 2" w:semiHidden="1" w:unhideWhenUsed="1"/>
     <w:lsdException w:name="Table Web 3" w:semiHidden="1" w:unhideWhenUsed="1"/>
     <w:lsdException w:name="Balloon Text" w:semiHidden="1" w:unhideWhenUsed="1"/>
     <w:lsdException w:name="Table Grid" w:uiPriority="39"/>
+    <w:lsdException w:name="Table Theme" w:semiHidden="1" w:unhideWhenUsed="1"/>
     <w:lsdException w:name="Placeholder Text" w:semiHidden="1"/>
     <w:lsdException w:name="No Spacing" w:uiPriority="1" w:qFormat="1"/>
     <w:lsdException w:name="Light Shading" w:uiPriority="60"/>

</xml_diff>